<commit_message>
feat(Blue): add write up
</commit_message>
<xml_diff>
--- a/TryHackMe/Blue/Eikebarbosa/writeup.docx
+++ b/TryHackMe/Blue/Eikebarbosa/writeup.docx
@@ -930,7 +930,47 @@
                 <w:sz w:val="24"/>
                 <w:szCs w:val="24"/>
               </w:rPr>
-              <w:t>DD/MM/AAAA</w:t>
+              <w:t>22</w:t>
+            </w:r>
+            <w:r>
+              <w:rPr>
+                <w:rFonts w:ascii="Arial" w:eastAsia="Arial" w:hAnsi="Arial" w:cs="Arial"/>
+                <w:sz w:val="24"/>
+                <w:szCs w:val="24"/>
+              </w:rPr>
+              <w:t>/</w:t>
+            </w:r>
+            <w:r>
+              <w:rPr>
+                <w:rFonts w:ascii="Arial" w:eastAsia="Arial" w:hAnsi="Arial" w:cs="Arial"/>
+                <w:sz w:val="24"/>
+                <w:szCs w:val="24"/>
+              </w:rPr>
+              <w:t>1</w:t>
+            </w:r>
+            <w:r>
+              <w:rPr>
+                <w:rFonts w:ascii="Arial" w:eastAsia="Arial" w:hAnsi="Arial" w:cs="Arial"/>
+                <w:sz w:val="24"/>
+                <w:szCs w:val="24"/>
+              </w:rPr>
+              <w:t>0</w:t>
+            </w:r>
+            <w:r>
+              <w:rPr>
+                <w:rFonts w:ascii="Arial" w:eastAsia="Arial" w:hAnsi="Arial" w:cs="Arial"/>
+                <w:sz w:val="24"/>
+                <w:szCs w:val="24"/>
+              </w:rPr>
+              <w:t>/</w:t>
+            </w:r>
+            <w:r>
+              <w:rPr>
+                <w:rFonts w:ascii="Arial" w:eastAsia="Arial" w:hAnsi="Arial" w:cs="Arial"/>
+                <w:sz w:val="24"/>
+                <w:szCs w:val="24"/>
+              </w:rPr>
+              <w:t>2024</w:t>
             </w:r>
           </w:p>
         </w:tc>
@@ -1030,6 +1070,82 @@
                 <w:szCs w:val="24"/>
               </w:rPr>
               <w:t>Aprovação</w:t>
+            </w:r>
+          </w:p>
+        </w:tc>
+      </w:tr>
+      <w:tr>
+        <w:trPr>
+          <w:trHeight w:val="406"/>
+        </w:trPr>
+        <w:tc>
+          <w:tcPr>
+            <w:tcW w:w="704" w:type="dxa"/>
+            <w:vAlign w:val="center"/>
+          </w:tcPr>
+          <w:p>
+            <w:pPr>
+              <w:rPr>
+                <w:rFonts w:ascii="Arial" w:eastAsia="Arial" w:hAnsi="Arial" w:cs="Arial"/>
+                <w:b/>
+                <w:sz w:val="24"/>
+                <w:szCs w:val="24"/>
+              </w:rPr>
+            </w:pPr>
+            <w:r>
+              <w:rPr>
+                <w:rFonts w:ascii="Arial" w:eastAsia="Arial" w:hAnsi="Arial" w:cs="Arial"/>
+                <w:b/>
+                <w:sz w:val="24"/>
+                <w:szCs w:val="24"/>
+              </w:rPr>
+              <w:t>3</w:t>
+            </w:r>
+          </w:p>
+        </w:tc>
+        <w:tc>
+          <w:tcPr>
+            <w:tcW w:w="2126" w:type="dxa"/>
+            <w:vAlign w:val="center"/>
+          </w:tcPr>
+          <w:p>
+            <w:pPr>
+              <w:rPr>
+                <w:rFonts w:ascii="Arial" w:eastAsia="Arial" w:hAnsi="Arial" w:cs="Arial"/>
+                <w:sz w:val="24"/>
+                <w:szCs w:val="24"/>
+              </w:rPr>
+            </w:pPr>
+            <w:r>
+              <w:rPr>
+                <w:rFonts w:ascii="Arial" w:eastAsia="Arial" w:hAnsi="Arial" w:cs="Arial"/>
+                <w:sz w:val="24"/>
+                <w:szCs w:val="24"/>
+              </w:rPr>
+              <w:t>04/11/2024</w:t>
+            </w:r>
+          </w:p>
+        </w:tc>
+        <w:tc>
+          <w:tcPr>
+            <w:tcW w:w="5664" w:type="dxa"/>
+            <w:vAlign w:val="center"/>
+          </w:tcPr>
+          <w:p>
+            <w:pPr>
+              <w:rPr>
+                <w:rFonts w:ascii="Arial" w:eastAsia="Arial" w:hAnsi="Arial" w:cs="Arial"/>
+                <w:sz w:val="24"/>
+                <w:szCs w:val="24"/>
+              </w:rPr>
+            </w:pPr>
+            <w:r>
+              <w:rPr>
+                <w:rFonts w:ascii="Arial" w:eastAsia="Arial" w:hAnsi="Arial" w:cs="Arial"/>
+                <w:sz w:val="24"/>
+                <w:szCs w:val="24"/>
+              </w:rPr>
+              <w:t>2° Revisão</w:t>
             </w:r>
           </w:p>
         </w:tc>
@@ -1288,9 +1404,14 @@
                 <w:color w:val="000000"/>
               </w:rPr>
               <w:tab/>
-              <w:t>3</w:t>
             </w:r>
           </w:hyperlink>
+          <w:r>
+            <w:rPr>
+              <w:color w:val="000000"/>
+            </w:rPr>
+            <w:t>4</w:t>
+          </w:r>
         </w:p>
         <w:p>
           <w:pPr>
@@ -1322,9 +1443,14 @@
                 <w:color w:val="000000"/>
               </w:rPr>
               <w:tab/>
-              <w:t>3</w:t>
             </w:r>
           </w:hyperlink>
+          <w:r>
+            <w:rPr>
+              <w:color w:val="000000"/>
+            </w:rPr>
+            <w:t>4</w:t>
+          </w:r>
         </w:p>
         <w:p>
           <w:pPr>
@@ -1352,7 +1478,7 @@
               <w:sz w:val="24"/>
               <w:szCs w:val="24"/>
             </w:rPr>
-            <w:t>Show options and set the one required value. What is the name of this value? (All</w:t>
+            <w:t>Show options and set the one required value. What is the name of this value? (Allcaps for submission)</w:t>
           </w:r>
           <w:r>
             <w:rPr>
@@ -1368,16 +1494,7 @@
               <w:sz w:val="24"/>
               <w:szCs w:val="24"/>
             </w:rPr>
-            <w:t xml:space="preserve"> caps for submission)</w:t>
-          </w:r>
-          <w:r>
-            <w:rPr>
-              <w:color w:val="000000"/>
-              <w:sz w:val="24"/>
-              <w:szCs w:val="24"/>
-            </w:rPr>
-            <w:tab/>
-            <w:t>3</w:t>
+            <w:t>5</w:t>
           </w:r>
           <w:r>
             <w:rPr>
@@ -1423,7 +1540,14 @@
               <w:szCs w:val="24"/>
             </w:rPr>
             <w:tab/>
-            <w:t>3</w:t>
+          </w:r>
+          <w:r>
+            <w:rPr>
+              <w:color w:val="000000"/>
+              <w:sz w:val="24"/>
+              <w:szCs w:val="24"/>
+            </w:rPr>
+            <w:t>6</w:t>
           </w:r>
         </w:p>
         <w:p>
@@ -1461,7 +1585,14 @@
               <w:szCs w:val="24"/>
             </w:rPr>
             <w:tab/>
-            <w:t>3</w:t>
+          </w:r>
+          <w:r>
+            <w:rPr>
+              <w:color w:val="000000"/>
+              <w:sz w:val="24"/>
+              <w:szCs w:val="24"/>
+            </w:rPr>
+            <w:t>7</w:t>
           </w:r>
         </w:p>
         <w:p>
@@ -1499,7 +1630,14 @@
               <w:szCs w:val="24"/>
             </w:rPr>
             <w:tab/>
-            <w:t>3</w:t>
+          </w:r>
+          <w:r>
+            <w:rPr>
+              <w:color w:val="000000"/>
+              <w:sz w:val="24"/>
+              <w:szCs w:val="24"/>
+            </w:rPr>
+            <w:t>7</w:t>
           </w:r>
         </w:p>
         <w:p>
@@ -1537,7 +1675,14 @@
               <w:szCs w:val="24"/>
             </w:rPr>
             <w:tab/>
-            <w:t>3</w:t>
+          </w:r>
+          <w:r>
+            <w:rPr>
+              <w:color w:val="000000"/>
+              <w:sz w:val="24"/>
+              <w:szCs w:val="24"/>
+            </w:rPr>
+            <w:t>8</w:t>
           </w:r>
         </w:p>
         <w:p>
@@ -1575,7 +1720,14 @@
               <w:szCs w:val="24"/>
             </w:rPr>
             <w:tab/>
-            <w:t>3</w:t>
+          </w:r>
+          <w:r>
+            <w:rPr>
+              <w:color w:val="000000"/>
+              <w:sz w:val="24"/>
+              <w:szCs w:val="24"/>
+            </w:rPr>
+            <w:t>8</w:t>
           </w:r>
         </w:p>
         <w:p>
@@ -1613,7 +1765,14 @@
               <w:szCs w:val="24"/>
             </w:rPr>
             <w:tab/>
-            <w:t>3</w:t>
+          </w:r>
+          <w:r>
+            <w:rPr>
+              <w:color w:val="000000"/>
+              <w:sz w:val="24"/>
+              <w:szCs w:val="24"/>
+            </w:rPr>
+            <w:t>8</w:t>
           </w:r>
         </w:p>
         <w:p>
@@ -1651,7 +1810,14 @@
               <w:szCs w:val="24"/>
             </w:rPr>
             <w:tab/>
-            <w:t>3</w:t>
+          </w:r>
+          <w:r>
+            <w:rPr>
+              <w:color w:val="000000"/>
+              <w:sz w:val="24"/>
+              <w:szCs w:val="24"/>
+            </w:rPr>
+            <w:t>9</w:t>
           </w:r>
         </w:p>
         <w:p>
@@ -1685,9 +1851,14 @@
                 <w:color w:val="000000"/>
               </w:rPr>
               <w:tab/>
-              <w:t>3</w:t>
             </w:r>
           </w:hyperlink>
+          <w:r>
+            <w:rPr>
+              <w:color w:val="000000"/>
+            </w:rPr>
+            <w:t>9</w:t>
+          </w:r>
         </w:p>
         <w:p>
           <w:pPr>
@@ -1720,9 +1891,14 @@
                 <w:color w:val="000000"/>
               </w:rPr>
               <w:tab/>
-              <w:t>3</w:t>
             </w:r>
           </w:hyperlink>
+          <w:r>
+            <w:rPr>
+              <w:color w:val="000000"/>
+            </w:rPr>
+            <w:t>9</w:t>
+          </w:r>
         </w:p>
         <w:p>
           <w:r>
@@ -8006,6 +8182,7 @@
           <w:rFonts w:ascii="Arial" w:eastAsia="Arial" w:hAnsi="Arial" w:cs="Arial"/>
           <w:b/>
           <w:smallCaps/>
+          <w:noProof/>
           <w:color w:val="000000"/>
           <w:sz w:val="24"/>
           <w:szCs w:val="24"/>
@@ -8414,6 +8591,7 @@
           <w:rFonts w:ascii="Arial" w:eastAsia="Arial" w:hAnsi="Arial" w:cs="Arial"/>
           <w:b/>
           <w:smallCaps/>
+          <w:noProof/>
           <w:color w:val="000000"/>
           <w:sz w:val="24"/>
           <w:szCs w:val="24"/>
@@ -8488,19 +8666,19 @@
           <w:sz w:val="24"/>
           <w:szCs w:val="24"/>
         </w:rPr>
-        <w:t>flag3? T</w:t>
-      </w:r>
-      <w:proofErr w:type="spellStart"/>
-      <w:r>
-        <w:rPr>
-          <w:rFonts w:ascii="Arial" w:eastAsia="Arial" w:hAnsi="Arial" w:cs="Arial"/>
-          <w:b/>
-          <w:smallCaps/>
-          <w:color w:val="000000"/>
-          <w:sz w:val="24"/>
-          <w:szCs w:val="24"/>
-        </w:rPr>
-        <w:t>his</w:t>
+        <w:t xml:space="preserve">flag3? </w:t>
+      </w:r>
+      <w:proofErr w:type="spellStart"/>
+      <w:r>
+        <w:rPr>
+          <w:rFonts w:ascii="Arial" w:eastAsia="Arial" w:hAnsi="Arial" w:cs="Arial"/>
+          <w:b/>
+          <w:smallCaps/>
+          <w:color w:val="000000"/>
+          <w:sz w:val="24"/>
+          <w:szCs w:val="24"/>
+        </w:rPr>
+        <w:t>This</w:t>
       </w:r>
       <w:proofErr w:type="spellEnd"/>
       <w:r>
@@ -8916,15 +9094,7 @@
           <w:sz w:val="24"/>
           <w:szCs w:val="24"/>
         </w:rPr>
-        <w:t>O</w:t>
-      </w:r>
-      <w:r>
-        <w:rPr>
-          <w:rFonts w:ascii="Arial" w:eastAsia="Arial" w:hAnsi="Arial" w:cs="Arial"/>
-          <w:sz w:val="24"/>
-          <w:szCs w:val="24"/>
-        </w:rPr>
-        <w:t xml:space="preserve"> Apenas procurando nos diretórios do Jon, é possível achar a terceira e última flag.</w:t>
+        <w:t>O Apenas procurando nos diretórios do Jon, é possível achar a terceira e última flag.</w:t>
       </w:r>
     </w:p>
     <w:p>
@@ -8943,6 +9113,7 @@
           <w:rFonts w:ascii="Arial" w:eastAsia="Arial" w:hAnsi="Arial" w:cs="Arial"/>
           <w:b/>
           <w:smallCaps/>
+          <w:noProof/>
           <w:color w:val="000000"/>
           <w:sz w:val="24"/>
           <w:szCs w:val="24"/>
@@ -9933,6 +10104,7 @@
   <w:style w:type="character" w:default="1" w:styleId="Fontepargpadro">
     <w:name w:val="Default Paragraph Font"/>
     <w:uiPriority w:val="1"/>
+    <w:semiHidden/>
     <w:unhideWhenUsed/>
   </w:style>
   <w:style w:type="table" w:default="1" w:styleId="Tabelanormal">

</xml_diff>